<commit_message>
Added both the models and baseline is set for now
</commit_message>
<xml_diff>
--- a/Results so far.docx
+++ b/Results so far.docx
@@ -195,6 +195,9 @@
         </w:rPr>
       </w:pPr>
       <w:r>
+        <w:rPr>
+          <w:noProof/>
+        </w:rPr>
         <w:lastRenderedPageBreak/>
         <w:drawing>
           <wp:anchor distT="0" distB="0" distL="114300" distR="114300" simplePos="0" relativeHeight="251660288" behindDoc="0" locked="0" layoutInCell="1" allowOverlap="1" wp14:anchorId="129091B9" wp14:editId="675FFA79">
@@ -307,9 +310,9 @@
     <w:p>
       <w:pPr>
         <w:tabs>
+          <w:tab w:val="left" w:pos="531"/>
           <w:tab w:val="left" w:pos="1029"/>
         </w:tabs>
-        <w:jc w:val="center"/>
         <w:rPr>
           <w:b/>
           <w:bCs/>
@@ -317,6 +320,43 @@
           <w:szCs w:val="36"/>
         </w:rPr>
       </w:pPr>
+    </w:p>
+    <w:p>
+      <w:pPr>
+        <w:tabs>
+          <w:tab w:val="left" w:pos="531"/>
+          <w:tab w:val="left" w:pos="1029"/>
+        </w:tabs>
+        <w:rPr>
+          <w:b/>
+          <w:bCs/>
+          <w:sz w:val="36"/>
+          <w:szCs w:val="36"/>
+        </w:rPr>
+      </w:pPr>
+    </w:p>
+    <w:p>
+      <w:pPr>
+        <w:tabs>
+          <w:tab w:val="left" w:pos="531"/>
+          <w:tab w:val="left" w:pos="1029"/>
+        </w:tabs>
+        <w:rPr>
+          <w:b/>
+          <w:bCs/>
+          <w:sz w:val="36"/>
+          <w:szCs w:val="36"/>
+        </w:rPr>
+      </w:pPr>
+      <w:r>
+        <w:rPr>
+          <w:b/>
+          <w:bCs/>
+          <w:sz w:val="36"/>
+          <w:szCs w:val="36"/>
+        </w:rPr>
+        <w:tab/>
+      </w:r>
     </w:p>
     <w:p>
       <w:pPr>
@@ -511,6 +551,9 @@
     </w:p>
     <w:p>
       <w:r>
+        <w:rPr>
+          <w:noProof/>
+        </w:rPr>
         <w:drawing>
           <wp:inline distT="0" distB="0" distL="0" distR="0" wp14:anchorId="0E70A272" wp14:editId="1214963B">
             <wp:extent cx="5121084" cy="2834886"/>
@@ -551,6 +594,9 @@
     <w:p/>
     <w:p>
       <w:r>
+        <w:rPr>
+          <w:noProof/>
+        </w:rPr>
         <w:drawing>
           <wp:inline distT="0" distB="0" distL="0" distR="0" wp14:anchorId="04D08454" wp14:editId="4E713440">
             <wp:extent cx="5700254" cy="3391194"/>
@@ -609,9 +655,11 @@
         <w:ind w:firstLine="720"/>
       </w:pPr>
       <w:r>
-        <w:lastRenderedPageBreak/>
+        <w:rPr>
+          <w:noProof/>
+        </w:rPr>
         <w:drawing>
-          <wp:anchor distT="0" distB="0" distL="114300" distR="114300" simplePos="0" relativeHeight="251661312" behindDoc="0" locked="0" layoutInCell="1" allowOverlap="1" wp14:anchorId="7A05109A" wp14:editId="53E88443">
+          <wp:anchor distT="0" distB="0" distL="114300" distR="114300" simplePos="0" relativeHeight="251661312" behindDoc="0" locked="0" layoutInCell="1" allowOverlap="1" wp14:anchorId="7A05109A" wp14:editId="3AE8B24C">
             <wp:simplePos x="0" y="0"/>
             <wp:positionH relativeFrom="margin">
               <wp:align>right</wp:align>
@@ -701,8 +749,11 @@
     </w:p>
     <w:p>
       <w:r>
+        <w:rPr>
+          <w:noProof/>
+        </w:rPr>
         <w:drawing>
-          <wp:anchor distT="0" distB="0" distL="114300" distR="114300" simplePos="0" relativeHeight="251662336" behindDoc="0" locked="0" layoutInCell="1" allowOverlap="1" wp14:anchorId="0960EBA7" wp14:editId="1DEF31A5">
+          <wp:anchor distT="0" distB="0" distL="114300" distR="114300" simplePos="0" relativeHeight="251662336" behindDoc="0" locked="0" layoutInCell="1" allowOverlap="1" wp14:anchorId="0960EBA7" wp14:editId="273A2C0F">
             <wp:simplePos x="0" y="0"/>
             <wp:positionH relativeFrom="column">
               <wp:posOffset>-119743</wp:posOffset>
@@ -752,7 +803,466 @@
         </w:drawing>
       </w:r>
     </w:p>
+    <w:p>
+      <w:pPr>
+        <w:tabs>
+          <w:tab w:val="left" w:pos="1046"/>
+        </w:tabs>
+        <w:jc w:val="center"/>
+        <w:rPr>
+          <w:b/>
+          <w:bCs/>
+        </w:rPr>
+      </w:pPr>
+      <w:r>
+        <w:rPr>
+          <w:b/>
+          <w:bCs/>
+          <w:noProof/>
+          <w:sz w:val="36"/>
+          <w:szCs w:val="36"/>
+        </w:rPr>
+        <w:lastRenderedPageBreak/>
+        <w:drawing>
+          <wp:anchor distT="0" distB="0" distL="114300" distR="114300" simplePos="0" relativeHeight="251664384" behindDoc="0" locked="0" layoutInCell="1" allowOverlap="1" wp14:anchorId="59309491" wp14:editId="24238850">
+            <wp:simplePos x="0" y="0"/>
+            <wp:positionH relativeFrom="page">
+              <wp:posOffset>392067</wp:posOffset>
+            </wp:positionH>
+            <wp:positionV relativeFrom="paragraph">
+              <wp:posOffset>783772</wp:posOffset>
+            </wp:positionV>
+            <wp:extent cx="6970395" cy="4037965"/>
+            <wp:effectExtent l="0" t="0" r="1905" b="635"/>
+            <wp:wrapSquare wrapText="bothSides"/>
+            <wp:docPr id="99756246" name="Picture 1"/>
+            <wp:cNvGraphicFramePr>
+              <a:graphicFrameLocks xmlns:a="http://schemas.openxmlformats.org/drawingml/2006/main" noChangeAspect="1"/>
+            </wp:cNvGraphicFramePr>
+            <a:graphic xmlns:a="http://schemas.openxmlformats.org/drawingml/2006/main">
+              <a:graphicData uri="http://schemas.openxmlformats.org/drawingml/2006/picture">
+                <pic:pic xmlns:pic="http://schemas.openxmlformats.org/drawingml/2006/picture">
+                  <pic:nvPicPr>
+                    <pic:cNvPr id="99756246" name=""/>
+                    <pic:cNvPicPr/>
+                  </pic:nvPicPr>
+                  <pic:blipFill>
+                    <a:blip r:embed="rId13">
+                      <a:extLst>
+                        <a:ext uri="{28A0092B-C50C-407E-A947-70E740481C1C}">
+                          <a14:useLocalDpi xmlns:a14="http://schemas.microsoft.com/office/drawing/2010/main" val="0"/>
+                        </a:ext>
+                      </a:extLst>
+                    </a:blip>
+                    <a:stretch>
+                      <a:fillRect/>
+                    </a:stretch>
+                  </pic:blipFill>
+                  <pic:spPr>
+                    <a:xfrm>
+                      <a:off x="0" y="0"/>
+                      <a:ext cx="6970395" cy="4037965"/>
+                    </a:xfrm>
+                    <a:prstGeom prst="rect">
+                      <a:avLst/>
+                    </a:prstGeom>
+                  </pic:spPr>
+                </pic:pic>
+              </a:graphicData>
+            </a:graphic>
+            <wp14:sizeRelH relativeFrom="margin">
+              <wp14:pctWidth>0</wp14:pctWidth>
+            </wp14:sizeRelH>
+            <wp14:sizeRelV relativeFrom="margin">
+              <wp14:pctHeight>0</wp14:pctHeight>
+            </wp14:sizeRelV>
+          </wp:anchor>
+        </w:drawing>
+      </w:r>
+      <w:r>
+        <w:rPr>
+          <w:b/>
+          <w:bCs/>
+          <w:sz w:val="32"/>
+          <w:szCs w:val="32"/>
+        </w:rPr>
+        <w:t>Phase 3 splitting of data into labels</w:t>
+      </w:r>
+      <w:r>
+        <w:rPr>
+          <w:b/>
+          <w:bCs/>
+          <w:sz w:val="32"/>
+          <w:szCs w:val="32"/>
+        </w:rPr>
+        <w:br/>
+      </w:r>
+      <w:r>
+        <w:rPr>
+          <w:b/>
+          <w:bCs/>
+        </w:rPr>
+        <w:br/>
+      </w:r>
+    </w:p>
+    <w:p>
+      <w:r>
+        <w:rPr>
+          <w:noProof/>
+        </w:rPr>
+        <w:drawing>
+          <wp:anchor distT="0" distB="0" distL="114300" distR="114300" simplePos="0" relativeHeight="251665408" behindDoc="0" locked="0" layoutInCell="1" allowOverlap="1" wp14:anchorId="1F4D235C" wp14:editId="0660B9ED">
+            <wp:simplePos x="0" y="0"/>
+            <wp:positionH relativeFrom="column">
+              <wp:posOffset>-735330</wp:posOffset>
+            </wp:positionH>
+            <wp:positionV relativeFrom="paragraph">
+              <wp:posOffset>4509135</wp:posOffset>
+            </wp:positionV>
+            <wp:extent cx="7125335" cy="3439795"/>
+            <wp:effectExtent l="0" t="0" r="0" b="8255"/>
+            <wp:wrapSquare wrapText="bothSides"/>
+            <wp:docPr id="1934695687" name="Picture 1"/>
+            <wp:cNvGraphicFramePr>
+              <a:graphicFrameLocks xmlns:a="http://schemas.openxmlformats.org/drawingml/2006/main" noChangeAspect="1"/>
+            </wp:cNvGraphicFramePr>
+            <a:graphic xmlns:a="http://schemas.openxmlformats.org/drawingml/2006/main">
+              <a:graphicData uri="http://schemas.openxmlformats.org/drawingml/2006/picture">
+                <pic:pic xmlns:pic="http://schemas.openxmlformats.org/drawingml/2006/picture">
+                  <pic:nvPicPr>
+                    <pic:cNvPr id="1934695687" name=""/>
+                    <pic:cNvPicPr/>
+                  </pic:nvPicPr>
+                  <pic:blipFill>
+                    <a:blip r:embed="rId14">
+                      <a:extLst>
+                        <a:ext uri="{28A0092B-C50C-407E-A947-70E740481C1C}">
+                          <a14:useLocalDpi xmlns:a14="http://schemas.microsoft.com/office/drawing/2010/main" val="0"/>
+                        </a:ext>
+                      </a:extLst>
+                    </a:blip>
+                    <a:stretch>
+                      <a:fillRect/>
+                    </a:stretch>
+                  </pic:blipFill>
+                  <pic:spPr>
+                    <a:xfrm>
+                      <a:off x="0" y="0"/>
+                      <a:ext cx="7125335" cy="3439795"/>
+                    </a:xfrm>
+                    <a:prstGeom prst="rect">
+                      <a:avLst/>
+                    </a:prstGeom>
+                  </pic:spPr>
+                </pic:pic>
+              </a:graphicData>
+            </a:graphic>
+            <wp14:sizeRelH relativeFrom="margin">
+              <wp14:pctWidth>0</wp14:pctWidth>
+            </wp14:sizeRelH>
+            <wp14:sizeRelV relativeFrom="margin">
+              <wp14:pctHeight>0</wp14:pctHeight>
+            </wp14:sizeRelV>
+          </wp:anchor>
+        </w:drawing>
+      </w:r>
+    </w:p>
     <w:p/>
+    <w:p>
+      <w:pPr>
+        <w:tabs>
+          <w:tab w:val="left" w:pos="6069"/>
+        </w:tabs>
+      </w:pPr>
+      <w:r>
+        <w:tab/>
+      </w:r>
+    </w:p>
+    <w:p>
+      <w:pPr>
+        <w:tabs>
+          <w:tab w:val="left" w:pos="1749"/>
+        </w:tabs>
+        <w:jc w:val="center"/>
+        <w:rPr>
+          <w:b/>
+          <w:bCs/>
+        </w:rPr>
+      </w:pPr>
+      <w:r>
+        <w:rPr>
+          <w:b/>
+          <w:bCs/>
+          <w:sz w:val="36"/>
+          <w:szCs w:val="36"/>
+        </w:rPr>
+        <w:t>Forest edge model</w:t>
+      </w:r>
+    </w:p>
+    <w:p>
+      <w:pPr>
+        <w:tabs>
+          <w:tab w:val="left" w:pos="1749"/>
+        </w:tabs>
+      </w:pPr>
+      <w:r>
+        <w:drawing>
+          <wp:inline distT="0" distB="0" distL="0" distR="0" wp14:anchorId="208EBC4E" wp14:editId="672211ED">
+            <wp:extent cx="5731510" cy="3048635"/>
+            <wp:effectExtent l="0" t="0" r="2540" b="0"/>
+            <wp:docPr id="1976258160" name="Picture 1"/>
+            <wp:cNvGraphicFramePr>
+              <a:graphicFrameLocks xmlns:a="http://schemas.openxmlformats.org/drawingml/2006/main" noChangeAspect="1"/>
+            </wp:cNvGraphicFramePr>
+            <a:graphic xmlns:a="http://schemas.openxmlformats.org/drawingml/2006/main">
+              <a:graphicData uri="http://schemas.openxmlformats.org/drawingml/2006/picture">
+                <pic:pic xmlns:pic="http://schemas.openxmlformats.org/drawingml/2006/picture">
+                  <pic:nvPicPr>
+                    <pic:cNvPr id="1976258160" name=""/>
+                    <pic:cNvPicPr/>
+                  </pic:nvPicPr>
+                  <pic:blipFill>
+                    <a:blip r:embed="rId15"/>
+                    <a:stretch>
+                      <a:fillRect/>
+                    </a:stretch>
+                  </pic:blipFill>
+                  <pic:spPr>
+                    <a:xfrm>
+                      <a:off x="0" y="0"/>
+                      <a:ext cx="5731510" cy="3048635"/>
+                    </a:xfrm>
+                    <a:prstGeom prst="rect">
+                      <a:avLst/>
+                    </a:prstGeom>
+                  </pic:spPr>
+                </pic:pic>
+              </a:graphicData>
+            </a:graphic>
+          </wp:inline>
+        </w:drawing>
+      </w:r>
+    </w:p>
+    <w:p/>
+    <w:p/>
+    <w:p/>
+    <w:p>
+      <w:pPr>
+        <w:jc w:val="center"/>
+        <w:rPr>
+          <w:b/>
+          <w:bCs/>
+          <w:sz w:val="32"/>
+          <w:szCs w:val="32"/>
+        </w:rPr>
+      </w:pPr>
+      <w:r>
+        <w:rPr>
+          <w:b/>
+          <w:bCs/>
+          <w:sz w:val="32"/>
+          <w:szCs w:val="32"/>
+        </w:rPr>
+        <w:drawing>
+          <wp:anchor distT="0" distB="0" distL="114300" distR="114300" simplePos="0" relativeHeight="251666432" behindDoc="0" locked="0" layoutInCell="1" allowOverlap="1" wp14:anchorId="6FE14AF9" wp14:editId="41C396AE">
+            <wp:simplePos x="0" y="0"/>
+            <wp:positionH relativeFrom="column">
+              <wp:posOffset>-250372</wp:posOffset>
+            </wp:positionH>
+            <wp:positionV relativeFrom="paragraph">
+              <wp:posOffset>285115</wp:posOffset>
+            </wp:positionV>
+            <wp:extent cx="6391072" cy="2372995"/>
+            <wp:effectExtent l="0" t="0" r="0" b="8255"/>
+            <wp:wrapSquare wrapText="bothSides"/>
+            <wp:docPr id="506952131" name="Picture 1"/>
+            <wp:cNvGraphicFramePr>
+              <a:graphicFrameLocks xmlns:a="http://schemas.openxmlformats.org/drawingml/2006/main" noChangeAspect="1"/>
+            </wp:cNvGraphicFramePr>
+            <a:graphic xmlns:a="http://schemas.openxmlformats.org/drawingml/2006/main">
+              <a:graphicData uri="http://schemas.openxmlformats.org/drawingml/2006/picture">
+                <pic:pic xmlns:pic="http://schemas.openxmlformats.org/drawingml/2006/picture">
+                  <pic:nvPicPr>
+                    <pic:cNvPr id="506952131" name=""/>
+                    <pic:cNvPicPr/>
+                  </pic:nvPicPr>
+                  <pic:blipFill>
+                    <a:blip r:embed="rId16" cstate="print">
+                      <a:extLst>
+                        <a:ext uri="{28A0092B-C50C-407E-A947-70E740481C1C}">
+                          <a14:useLocalDpi xmlns:a14="http://schemas.microsoft.com/office/drawing/2010/main" val="0"/>
+                        </a:ext>
+                      </a:extLst>
+                    </a:blip>
+                    <a:stretch>
+                      <a:fillRect/>
+                    </a:stretch>
+                  </pic:blipFill>
+                  <pic:spPr>
+                    <a:xfrm>
+                      <a:off x="0" y="0"/>
+                      <a:ext cx="6391072" cy="2372995"/>
+                    </a:xfrm>
+                    <a:prstGeom prst="rect">
+                      <a:avLst/>
+                    </a:prstGeom>
+                  </pic:spPr>
+                </pic:pic>
+              </a:graphicData>
+            </a:graphic>
+          </wp:anchor>
+        </w:drawing>
+      </w:r>
+      <w:r>
+        <w:rPr>
+          <w:b/>
+          <w:bCs/>
+          <w:sz w:val="32"/>
+          <w:szCs w:val="32"/>
+        </w:rPr>
+        <w:t>LSTM</w:t>
+      </w:r>
+    </w:p>
+    <w:p/>
+    <w:p/>
+    <w:p/>
+    <w:p/>
+    <w:p/>
+    <w:p>
+      <w:r>
+        <w:drawing>
+          <wp:inline distT="0" distB="0" distL="0" distR="0" wp14:anchorId="786CFEA4" wp14:editId="2E4FAD99">
+            <wp:extent cx="5731510" cy="2459355"/>
+            <wp:effectExtent l="0" t="0" r="2540" b="0"/>
+            <wp:docPr id="958943034" name="Picture 1"/>
+            <wp:cNvGraphicFramePr>
+              <a:graphicFrameLocks xmlns:a="http://schemas.openxmlformats.org/drawingml/2006/main" noChangeAspect="1"/>
+            </wp:cNvGraphicFramePr>
+            <a:graphic xmlns:a="http://schemas.openxmlformats.org/drawingml/2006/main">
+              <a:graphicData uri="http://schemas.openxmlformats.org/drawingml/2006/picture">
+                <pic:pic xmlns:pic="http://schemas.openxmlformats.org/drawingml/2006/picture">
+                  <pic:nvPicPr>
+                    <pic:cNvPr id="958943034" name=""/>
+                    <pic:cNvPicPr/>
+                  </pic:nvPicPr>
+                  <pic:blipFill>
+                    <a:blip r:embed="rId17"/>
+                    <a:stretch>
+                      <a:fillRect/>
+                    </a:stretch>
+                  </pic:blipFill>
+                  <pic:spPr>
+                    <a:xfrm>
+                      <a:off x="0" y="0"/>
+                      <a:ext cx="5731510" cy="2459355"/>
+                    </a:xfrm>
+                    <a:prstGeom prst="rect">
+                      <a:avLst/>
+                    </a:prstGeom>
+                  </pic:spPr>
+                </pic:pic>
+              </a:graphicData>
+            </a:graphic>
+          </wp:inline>
+        </w:drawing>
+      </w:r>
+    </w:p>
+    <w:p/>
+    <w:p/>
+    <w:p>
+      <w:r>
+        <w:t>2</w:t>
+      </w:r>
+      <w:r>
+        <w:rPr>
+          <w:vertAlign w:val="superscript"/>
+        </w:rPr>
+        <w:t>nd</w:t>
+      </w:r>
+      <w:r>
+        <w:t xml:space="preserve"> run</w:t>
+      </w:r>
+    </w:p>
+    <w:p>
+      <w:r>
+        <w:drawing>
+          <wp:inline distT="0" distB="0" distL="0" distR="0" wp14:anchorId="57EC9E2B" wp14:editId="58AB6C85">
+            <wp:extent cx="6406520" cy="2198914"/>
+            <wp:effectExtent l="0" t="0" r="0" b="0"/>
+            <wp:docPr id="1486884176" name="Picture 1"/>
+            <wp:cNvGraphicFramePr>
+              <a:graphicFrameLocks xmlns:a="http://schemas.openxmlformats.org/drawingml/2006/main" noChangeAspect="1"/>
+            </wp:cNvGraphicFramePr>
+            <a:graphic xmlns:a="http://schemas.openxmlformats.org/drawingml/2006/main">
+              <a:graphicData uri="http://schemas.openxmlformats.org/drawingml/2006/picture">
+                <pic:pic xmlns:pic="http://schemas.openxmlformats.org/drawingml/2006/picture">
+                  <pic:nvPicPr>
+                    <pic:cNvPr id="1486884176" name=""/>
+                    <pic:cNvPicPr/>
+                  </pic:nvPicPr>
+                  <pic:blipFill>
+                    <a:blip r:embed="rId18"/>
+                    <a:stretch>
+                      <a:fillRect/>
+                    </a:stretch>
+                  </pic:blipFill>
+                  <pic:spPr>
+                    <a:xfrm>
+                      <a:off x="0" y="0"/>
+                      <a:ext cx="6418618" cy="2203066"/>
+                    </a:xfrm>
+                    <a:prstGeom prst="rect">
+                      <a:avLst/>
+                    </a:prstGeom>
+                  </pic:spPr>
+                </pic:pic>
+              </a:graphicData>
+            </a:graphic>
+          </wp:inline>
+        </w:drawing>
+      </w:r>
+    </w:p>
+    <w:p/>
+    <w:p/>
+    <w:p>
+      <w:r>
+        <w:drawing>
+          <wp:inline distT="0" distB="0" distL="0" distR="0" wp14:anchorId="3929378A" wp14:editId="00BADD99">
+            <wp:extent cx="5731510" cy="2207260"/>
+            <wp:effectExtent l="0" t="0" r="2540" b="2540"/>
+            <wp:docPr id="2122375180" name="Picture 1"/>
+            <wp:cNvGraphicFramePr>
+              <a:graphicFrameLocks xmlns:a="http://schemas.openxmlformats.org/drawingml/2006/main" noChangeAspect="1"/>
+            </wp:cNvGraphicFramePr>
+            <a:graphic xmlns:a="http://schemas.openxmlformats.org/drawingml/2006/main">
+              <a:graphicData uri="http://schemas.openxmlformats.org/drawingml/2006/picture">
+                <pic:pic xmlns:pic="http://schemas.openxmlformats.org/drawingml/2006/picture">
+                  <pic:nvPicPr>
+                    <pic:cNvPr id="2122375180" name=""/>
+                    <pic:cNvPicPr/>
+                  </pic:nvPicPr>
+                  <pic:blipFill>
+                    <a:blip r:embed="rId19"/>
+                    <a:stretch>
+                      <a:fillRect/>
+                    </a:stretch>
+                  </pic:blipFill>
+                  <pic:spPr>
+                    <a:xfrm>
+                      <a:off x="0" y="0"/>
+                      <a:ext cx="5731510" cy="2207260"/>
+                    </a:xfrm>
+                    <a:prstGeom prst="rect">
+                      <a:avLst/>
+                    </a:prstGeom>
+                  </pic:spPr>
+                </pic:pic>
+              </a:graphicData>
+            </a:graphic>
+          </wp:inline>
+        </w:drawing>
+      </w:r>
+    </w:p>
     <w:sectPr>
       <w:pgSz w:w="11906" w:h="16838"/>
       <w:pgMar w:top="1440" w:right="1440" w:bottom="1440" w:left="1440" w:header="708" w:footer="708" w:gutter="0"/>

</xml_diff>